<commit_message>
Nearly done; debugging division
</commit_message>
<xml_diff>
--- a/Design Document.docx
+++ b/Design Document.docx
@@ -1,6 +1,6 @@
 
 <file path=word/document.xml><?xml version="1.0" encoding="utf-8"?>
-<w:document xmlns:cx="http://schemas.microsoft.com/office/drawing/2014/chartex" xmlns:cx1="http://schemas.microsoft.com/office/drawing/2015/9/8/chartex" xmlns:cx2="http://schemas.microsoft.com/office/drawing/2015/10/21/chartex" xmlns:cx3="http://schemas.microsoft.com/office/drawing/2016/5/9/chartex" xmlns:cx4="http://schemas.microsoft.com/office/drawing/2016/5/10/chartex" xmlns:cx5="http://schemas.microsoft.com/office/drawing/2016/5/11/chartex" xmlns:cx6="http://schemas.microsoft.com/office/drawing/2016/5/12/chartex" xmlns:cx7="http://schemas.microsoft.com/office/drawing/2016/5/13/chartex" xmlns:cx8="http://schemas.microsoft.com/office/drawing/2016/5/14/chartex" xmlns:mc="http://schemas.openxmlformats.org/markup-compatibility/2006" xmlns:aink="http://schemas.microsoft.com/office/drawing/2016/ink" xmlns:am3d="http://schemas.microsoft.com/office/drawing/2017/model3d" xmlns:o="urn:schemas-microsoft-com:office:office" xmlns:r="http://purl.oclc.org/ooxml/officeDocument/relationships" xmlns:m="http://purl.oclc.org/ooxml/officeDocument/math" xmlns:v="urn:schemas-microsoft-com:vml" xmlns:wp14="http://schemas.microsoft.com/office/word/2010/wordprocessingDrawing" xmlns:wp="http://purl.oclc.org/ooxml/drawingml/wordprocessingDrawing" xmlns:w10="urn:schemas-microsoft-com:office:word" xmlns:w="http://purl.oclc.org/ooxml/wordprocessingml/main" xmlns:w14="http://schemas.microsoft.com/office/word/2010/wordml" xmlns:w15="http://schemas.microsoft.com/office/word/2012/wordml" xmlns:w16cid="http://schemas.microsoft.com/office/word/2016/wordml/cid" xmlns:w16se="http://schemas.microsoft.com/office/word/2015/wordml/symex" xmlns:wpi="http://schemas.microsoft.com/office/word/2010/wordprocessingInk" xmlns:wne="http://schemas.microsoft.com/office/word/2006/wordml" mc:Ignorable="w14 w15 w16se w16cid wne wp14" w:conformance="strict">
+<w:document xmlns:mc="http://schemas.openxmlformats.org/markup-compatibility/2006" xmlns:o="urn:schemas-microsoft-com:office:office" xmlns:r="http://purl.oclc.org/ooxml/officeDocument/relationships" xmlns:m="http://purl.oclc.org/ooxml/officeDocument/math" xmlns:v="urn:schemas-microsoft-com:vml" xmlns:wp14="http://schemas.microsoft.com/office/word/2010/wordprocessingDrawing" xmlns:wp="http://purl.oclc.org/ooxml/drawingml/wordprocessingDrawing" xmlns:w10="urn:schemas-microsoft-com:office:word" xmlns:w="http://purl.oclc.org/ooxml/wordprocessingml/main" xmlns:w14="http://schemas.microsoft.com/office/word/2010/wordml" xmlns:w15="http://schemas.microsoft.com/office/word/2012/wordml" xmlns:wpi="http://schemas.microsoft.com/office/word/2010/wordprocessingInk" xmlns:wne="http://schemas.microsoft.com/office/word/2006/wordml" mc:Ignorable="w14 w15 wne wp14" w:conformance="strict">
   <w:body>
     <w:p>
       <w:pPr>
@@ -15,6 +15,300 @@
         <w:pStyle w:val="Heading2"/>
       </w:pPr>
       <w:r>
+        <w:t>Assumptions</w:t>
+      </w:r>
+    </w:p>
+    <w:p>
+      <w:pPr>
+        <w:pStyle w:val="ListParagraph"/>
+        <w:numPr>
+          <w:ilvl w:val="0"/>
+          <w:numId w:val="1"/>
+        </w:numPr>
+      </w:pPr>
+      <w:r>
+        <w:t>Based on</w:t>
+      </w:r>
+      <w:r>
+        <w:t xml:space="preserve"> </w:t>
+      </w:r>
+      <w:r>
+        <w:t>provided</w:t>
+      </w:r>
+      <w:r>
+        <w:t xml:space="preserve"> “</w:t>
+      </w:r>
+      <w:proofErr w:type="spellStart"/>
+      <w:r>
+        <w:t>NumberService</w:t>
+      </w:r>
+      <w:proofErr w:type="spellEnd"/>
+      <w:r>
+        <w:t>”, we wi</w:t>
+      </w:r>
+      <w:r>
+        <w:t>ll not be worried about decimal input</w:t>
+      </w:r>
+    </w:p>
+    <w:p>
+      <w:pPr>
+        <w:pStyle w:val="ListParagraph"/>
+        <w:numPr>
+          <w:ilvl w:val="1"/>
+          <w:numId w:val="1"/>
+        </w:numPr>
+      </w:pPr>
+      <w:r>
+        <w:t>Extension: Division should return whole number + remainder, not decimal answer.</w:t>
+      </w:r>
+    </w:p>
+    <w:p>
+      <w:pPr>
+        <w:pStyle w:val="ListParagraph"/>
+        <w:numPr>
+          <w:ilvl w:val="0"/>
+          <w:numId w:val="1"/>
+        </w:numPr>
+      </w:pPr>
+      <w:r>
+        <w:t>Based on</w:t>
+      </w:r>
+      <w:r>
+        <w:t xml:space="preserve"> </w:t>
+      </w:r>
+      <w:r>
+        <w:t>provided</w:t>
+      </w:r>
+      <w:r>
+        <w:t xml:space="preserve"> “</w:t>
+      </w:r>
+      <w:proofErr w:type="spellStart"/>
+      <w:r>
+        <w:t>NumberService</w:t>
+      </w:r>
+      <w:proofErr w:type="spellEnd"/>
+      <w:r>
+        <w:t>”, we wil</w:t>
+      </w:r>
+      <w:r>
+        <w:t>l not be worried about negative input</w:t>
+      </w:r>
+    </w:p>
+    <w:p>
+      <w:pPr>
+        <w:pStyle w:val="ListParagraph"/>
+        <w:numPr>
+          <w:ilvl w:val="0"/>
+          <w:numId w:val="1"/>
+        </w:numPr>
+      </w:pPr>
+      <w:r>
+        <w:t>There is not unnecessary left-padding of 0’s in input.</w:t>
+      </w:r>
+    </w:p>
+    <w:p>
+      <w:pPr>
+        <w:pStyle w:val="ListParagraph"/>
+        <w:numPr>
+          <w:ilvl w:val="0"/>
+          <w:numId w:val="1"/>
+        </w:numPr>
+      </w:pPr>
+      <w:r>
+        <w:t>If provided “</w:t>
+      </w:r>
+      <w:proofErr w:type="spellStart"/>
+      <w:r>
+        <w:t>NumberService</w:t>
+      </w:r>
+      <w:r>
+        <w:t>#normalize</w:t>
+      </w:r>
+      <w:proofErr w:type="spellEnd"/>
+      <w:r>
+        <w:t>” throws an exception, then the entire operation is invalid</w:t>
+      </w:r>
+    </w:p>
+    <w:p>
+      <w:pPr>
+        <w:pStyle w:val="ListParagraph"/>
+        <w:numPr>
+          <w:ilvl w:val="0"/>
+          <w:numId w:val="1"/>
+        </w:numPr>
+      </w:pPr>
+      <w:r>
+        <w:t>“</w:t>
+      </w:r>
+      <w:proofErr w:type="spellStart"/>
+      <w:r>
+        <w:t>CalculatorService</w:t>
+      </w:r>
+      <w:proofErr w:type="spellEnd"/>
+      <w:r>
+        <w:t>” will only ever be called with normalized input</w:t>
+      </w:r>
+    </w:p>
+    <w:p>
+      <w:pPr>
+        <w:pStyle w:val="ListParagraph"/>
+        <w:numPr>
+          <w:ilvl w:val="0"/>
+          <w:numId w:val="1"/>
+        </w:numPr>
+      </w:pPr>
+      <w:r>
+        <w:t>Given numbers, or the resulting numbers, may overflow regular Java primitives, which is why input and returns are Strings.</w:t>
+      </w:r>
+    </w:p>
+    <w:p>
+      <w:pPr>
+        <w:pStyle w:val="ListParagraph"/>
+        <w:numPr>
+          <w:ilvl w:val="0"/>
+          <w:numId w:val="1"/>
+        </w:numPr>
+      </w:pPr>
+      <w:r>
+        <w:t xml:space="preserve">Given numbers, when normalized, are not larger </w:t>
+      </w:r>
+      <w:r>
+        <w:t>than the MAX_INT size in length</w:t>
+      </w:r>
+    </w:p>
+    <w:p>
+      <w:pPr>
+        <w:pStyle w:val="ListParagraph"/>
+        <w:numPr>
+          <w:ilvl w:val="0"/>
+          <w:numId w:val="1"/>
+        </w:numPr>
+      </w:pPr>
+      <w:r>
+        <w:t>The expected results of operations are not larger than MAX_INT size in length.</w:t>
+      </w:r>
+    </w:p>
+    <w:p>
+      <w:pPr>
+        <w:pStyle w:val="ListParagraph"/>
+        <w:numPr>
+          <w:ilvl w:val="0"/>
+          <w:numId w:val="1"/>
+        </w:numPr>
+      </w:pPr>
+      <w:r>
+        <w:t>It is desired to not access Java built-in String-to-</w:t>
+      </w:r>
+      <w:proofErr w:type="spellStart"/>
+      <w:r>
+        <w:t>int</w:t>
+      </w:r>
+      <w:proofErr w:type="spellEnd"/>
+      <w:r>
+        <w:t xml:space="preserve"> functionality</w:t>
+      </w:r>
+      <w:r>
+        <w:t xml:space="preserve">, and thus operations will need to be done digit-by-digit rather than </w:t>
+      </w:r>
+      <w:r>
+        <w:t>converting</w:t>
+      </w:r>
+      <w:r>
+        <w:t xml:space="preserve"> blocks of digits at a time.</w:t>
+      </w:r>
+    </w:p>
+    <w:p>
+      <w:pPr>
+        <w:pStyle w:val="ListParagraph"/>
+        <w:numPr>
+          <w:ilvl w:val="0"/>
+          <w:numId w:val="1"/>
+        </w:numPr>
+      </w:pPr>
+      <w:r>
+        <w:t>Presence of Eclipse settings files and .</w:t>
+      </w:r>
+      <w:proofErr w:type="spellStart"/>
+      <w:r>
+        <w:t>vscode</w:t>
+      </w:r>
+      <w:proofErr w:type="spellEnd"/>
+      <w:r>
+        <w:t xml:space="preserve"> folder indicates only an additional help to get the project started, not a preference or mandate to use a particular IDE, or both IDEs</w:t>
+      </w:r>
+    </w:p>
+    <w:p>
+      <w:pPr>
+        <w:pStyle w:val="ListParagraph"/>
+        <w:numPr>
+          <w:ilvl w:val="0"/>
+          <w:numId w:val="1"/>
+        </w:numPr>
+      </w:pPr>
+      <w:r>
+        <w:t xml:space="preserve">Based on being the “meat” </w:t>
+      </w:r>
+      <w:r>
+        <w:t xml:space="preserve">of </w:t>
+      </w:r>
+      <w:r>
+        <w:t>the issue</w:t>
+      </w:r>
+      <w:r>
+        <w:t>, the TODOs present,</w:t>
+      </w:r>
+      <w:r>
+        <w:t xml:space="preserve"> and the only parts originally outlined in this document, the desire is to see an implementation of the basic mathematical operations</w:t>
+      </w:r>
+      <w:r>
+        <w:t xml:space="preserve"> and to think about scalability</w:t>
+      </w:r>
+      <w:r>
+        <w:t>, not to create a fully-fleshed out GUI application</w:t>
+      </w:r>
+      <w:r>
+        <w:t>/build upon the given HTML</w:t>
+      </w:r>
+      <w:r>
+        <w:t xml:space="preserve"> or </w:t>
+      </w:r>
+      <w:proofErr w:type="gramStart"/>
+      <w:r>
+        <w:t>Spring</w:t>
+      </w:r>
+      <w:proofErr w:type="gramEnd"/>
+      <w:r>
+        <w:t xml:space="preserve"> design</w:t>
+      </w:r>
+      <w:r>
+        <w:t>.</w:t>
+      </w:r>
+    </w:p>
+    <w:p>
+      <w:pPr>
+        <w:pStyle w:val="ListParagraph"/>
+        <w:numPr>
+          <w:ilvl w:val="0"/>
+          <w:numId w:val="1"/>
+        </w:numPr>
+      </w:pPr>
+      <w:r>
+        <w:t xml:space="preserve">The order of the operands (a then b) is the order of the operation. This is important for subtraction and division. So all operations of interest are </w:t>
+      </w:r>
+      <w:proofErr w:type="spellStart"/>
+      <w:r>
+        <w:t>a+b</w:t>
+      </w:r>
+      <w:proofErr w:type="spellEnd"/>
+      <w:r>
+        <w:t>, a-b, a*b, and a/b.</w:t>
+      </w:r>
+    </w:p>
+    <w:p>
+      <w:pPr>
+        <w:pStyle w:val="Heading2"/>
+      </w:pPr>
+      <w:r>
         <w:t>Algorithms</w:t>
       </w:r>
     </w:p>
@@ -23,12 +317,108 @@
         <w:pStyle w:val="Heading3"/>
       </w:pPr>
       <w:r>
+        <w:t>Potential Runtime Enhancements</w:t>
+      </w:r>
+    </w:p>
+    <w:p>
+      <w:pPr>
+        <w:pStyle w:val="ListParagraph"/>
+        <w:numPr>
+          <w:ilvl w:val="0"/>
+          <w:numId w:val="2"/>
+        </w:numPr>
+      </w:pPr>
+      <w:r>
+        <w:t xml:space="preserve">Detect common right-padding with 0’s in </w:t>
+      </w:r>
+      <w:r>
+        <w:rPr>
+          <w:b/>
+        </w:rPr>
+        <w:t>both</w:t>
+      </w:r>
+      <w:r>
+        <w:t xml:space="preserve"> operands, and skip some iterations based on operation</w:t>
+      </w:r>
+    </w:p>
+    <w:p>
+      <w:pPr>
+        <w:pStyle w:val="ListParagraph"/>
+        <w:numPr>
+          <w:ilvl w:val="0"/>
+          <w:numId w:val="2"/>
+        </w:numPr>
+      </w:pPr>
+      <w:r>
+        <w:t>For subtraction, determine which number is the largest, subtract appropriately, and convert to negative if needed.</w:t>
+      </w:r>
+    </w:p>
+    <w:p>
+      <w:pPr>
+        <w:pStyle w:val="Heading3"/>
+      </w:pPr>
+      <w:r>
         <w:t>Add</w:t>
       </w:r>
     </w:p>
     <w:p>
       <w:r>
-        <w:t>Describe the algorithm used.</w:t>
+        <w:t>If one String is “0”, return the other string.</w:t>
+      </w:r>
+    </w:p>
+    <w:p>
+      <w:r>
+        <w:t xml:space="preserve">Starting from the very right of both Strings (the ones column), add the numbers, keeping track of potential carry to bring to the next digits (the tens column), and so on, until </w:t>
+      </w:r>
+      <w:r>
+        <w:t>one</w:t>
+      </w:r>
+      <w:r>
+        <w:t xml:space="preserve"> </w:t>
+      </w:r>
+      <w:r>
+        <w:t>Strings has</w:t>
+      </w:r>
+      <w:r>
+        <w:t xml:space="preserve"> been fully exhausted</w:t>
+      </w:r>
+      <w:r>
+        <w:t xml:space="preserve"> and no carry remains, or both Strings are exhausted.</w:t>
+      </w:r>
+    </w:p>
+    <w:p>
+      <w:r>
+        <w:t>If both Strings are exhausted, a</w:t>
+      </w:r>
+      <w:r>
+        <w:t>dd any remaining carry at the end.</w:t>
+      </w:r>
+    </w:p>
+    <w:p>
+      <w:r>
+        <w:t>If only one String is exhausted, prepend the rest of the other String.</w:t>
+      </w:r>
+    </w:p>
+    <w:p>
+      <w:r>
+        <w:t xml:space="preserve">Each iteration </w:t>
+      </w:r>
+      <w:r>
+        <w:rPr>
+          <w:b/>
+        </w:rPr>
+        <w:t>prepends</w:t>
+      </w:r>
+      <w:r>
+        <w:t xml:space="preserve"> the resulting add to the current String. For better processing, use </w:t>
+      </w:r>
+      <w:proofErr w:type="spellStart"/>
+      <w:r>
+        <w:t>StringBuilder</w:t>
+      </w:r>
+      <w:proofErr w:type="spellEnd"/>
+      <w:r>
+        <w:t xml:space="preserve"> rather than concatenating Strings continuously.</w:t>
       </w:r>
     </w:p>
     <w:p>
@@ -36,12 +426,333 @@
         <w:pStyle w:val="Heading3"/>
       </w:pPr>
       <w:r>
+        <w:lastRenderedPageBreak/>
         <w:t>Subtract</w:t>
       </w:r>
     </w:p>
     <w:p>
       <w:r>
-        <w:t>Describe the algorithm used.</w:t>
+        <w:t xml:space="preserve">If </w:t>
+      </w:r>
+      <w:proofErr w:type="gramStart"/>
+      <w:r>
+        <w:t>a is</w:t>
+      </w:r>
+      <w:proofErr w:type="gramEnd"/>
+      <w:r>
+        <w:t xml:space="preserve"> “0”</w:t>
+      </w:r>
+      <w:r>
+        <w:t>, and b is not</w:t>
+      </w:r>
+      <w:r>
+        <w:t>, return negative b. If b is “0”, return a.</w:t>
+      </w:r>
+    </w:p>
+    <w:p>
+      <w:r>
+        <w:t>We start from the right-most digits of both numbers.</w:t>
+      </w:r>
+    </w:p>
+    <w:p>
+      <w:r>
+        <w:t xml:space="preserve">Determine the “true” a and b, where a &gt; b. This logic must examine potentially the entirety of </w:t>
+      </w:r>
+      <w:proofErr w:type="gramStart"/>
+      <w:r>
+        <w:t>a and</w:t>
+      </w:r>
+      <w:proofErr w:type="gramEnd"/>
+      <w:r>
+        <w:t xml:space="preserve"> b, but the alternative is potentially equally expensive logic for running into special logic for fixing a – b where b &gt; a (another call to subtract).</w:t>
+      </w:r>
+    </w:p>
+    <w:p>
+      <w:pPr>
+        <w:ind w:start="36pt"/>
+      </w:pPr>
+      <w:r>
+        <w:t>From Assumptions, we know neither number has left-padding with 0’s. If one number is longer than the other, that is the larger.</w:t>
+      </w:r>
+    </w:p>
+    <w:p>
+      <w:pPr>
+        <w:ind w:start="36pt"/>
+      </w:pPr>
+      <w:r>
+        <w:t>Otherwise, they are the same length, so start from the left-most digit of each, iterating until one number is determined to be the largest.</w:t>
+      </w:r>
+    </w:p>
+    <w:p>
+      <w:pPr>
+        <w:ind w:start="36pt"/>
+      </w:pPr>
+      <w:r>
+        <w:t>If they are equal, we can return “0” right away.</w:t>
+      </w:r>
+    </w:p>
+    <w:p>
+      <w:r>
+        <w:t>From this point forward, “a” refers t</w:t>
+      </w:r>
+      <w:r>
+        <w:t>o the larger of the two numbers, and “b” to the smaller.</w:t>
+      </w:r>
+    </w:p>
+    <w:p>
+      <w:r>
+        <w:t xml:space="preserve">When both </w:t>
+      </w:r>
+      <w:r>
+        <w:t>b (the smaller number) still has</w:t>
+      </w:r>
+      <w:r>
+        <w:t xml:space="preserve"> a digit to give:</w:t>
+      </w:r>
+    </w:p>
+    <w:p>
+      <w:r>
+        <w:tab/>
+        <w:t xml:space="preserve">If there is a </w:t>
+      </w:r>
+      <w:r>
+        <w:t>“</w:t>
+      </w:r>
+      <w:r>
+        <w:t>subtraction carry</w:t>
+      </w:r>
+      <w:r>
+        <w:t>”</w:t>
+      </w:r>
+      <w:r>
+        <w:t>:</w:t>
+      </w:r>
+    </w:p>
+    <w:p>
+      <w:r>
+        <w:tab/>
+      </w:r>
+      <w:r>
+        <w:tab/>
+        <w:t>If a’s digit is not 0, subtract b’s digit and 1 from a’s digit.</w:t>
+      </w:r>
+      <w:r>
+        <w:t xml:space="preserve"> Unset “subtraction carry”.</w:t>
+      </w:r>
+    </w:p>
+    <w:p>
+      <w:pPr>
+        <w:ind w:start="72pt"/>
+      </w:pPr>
+      <w:r>
+        <w:t xml:space="preserve">If a’s digit is 0, </w:t>
+      </w:r>
+      <w:r>
+        <w:t>we know from Assumptions</w:t>
+      </w:r>
+      <w:r>
+        <w:t xml:space="preserve"> </w:t>
+      </w:r>
+      <w:proofErr w:type="gramStart"/>
+      <w:r>
+        <w:t>a has</w:t>
+      </w:r>
+      <w:proofErr w:type="gramEnd"/>
+      <w:r>
+        <w:t xml:space="preserve"> another digit to give</w:t>
+      </w:r>
+      <w:r>
+        <w:t>, subtract b’s digit from 9.</w:t>
+      </w:r>
+      <w:r>
+        <w:t xml:space="preserve"> Keep “subtraction carry” set.</w:t>
+      </w:r>
+    </w:p>
+    <w:p>
+      <w:pPr>
+        <w:ind w:firstLine="36pt"/>
+      </w:pPr>
+      <w:r>
+        <w:t xml:space="preserve">If there is not a </w:t>
+      </w:r>
+      <w:r>
+        <w:t>“</w:t>
+      </w:r>
+      <w:r>
+        <w:t>subtraction carry</w:t>
+      </w:r>
+      <w:r>
+        <w:t>”</w:t>
+      </w:r>
+      <w:r>
+        <w:t>, subtract b</w:t>
+      </w:r>
+      <w:r>
+        <w:t>’s</w:t>
+      </w:r>
+      <w:r>
+        <w:t xml:space="preserve"> digit from a</w:t>
+      </w:r>
+      <w:r>
+        <w:t>’</w:t>
+      </w:r>
+      <w:r>
+        <w:t>s.</w:t>
+      </w:r>
+    </w:p>
+    <w:p>
+      <w:r>
+        <w:tab/>
+      </w:r>
+      <w:r>
+        <w:t>If the result is positive, prepend to the return.</w:t>
+      </w:r>
+    </w:p>
+    <w:p>
+      <w:r>
+        <w:tab/>
+      </w:r>
+      <w:r>
+        <w:t>If the result is 0:</w:t>
+      </w:r>
+    </w:p>
+    <w:p>
+      <w:r>
+        <w:tab/>
+      </w:r>
+      <w:r>
+        <w:tab/>
+      </w:r>
+      <w:r>
+        <w:t xml:space="preserve">If either </w:t>
+      </w:r>
+      <w:proofErr w:type="gramStart"/>
+      <w:r>
+        <w:t>a or</w:t>
+      </w:r>
+      <w:proofErr w:type="gramEnd"/>
+      <w:r>
+        <w:t xml:space="preserve"> b have more digits to work with, prepend to </w:t>
+      </w:r>
+      <w:r>
+        <w:t>return</w:t>
+      </w:r>
+      <w:r>
+        <w:t>.</w:t>
+      </w:r>
+    </w:p>
+    <w:p>
+      <w:r>
+        <w:tab/>
+      </w:r>
+      <w:r>
+        <w:tab/>
+      </w:r>
+      <w:r>
+        <w:t>Otherwise prepend nothing.</w:t>
+      </w:r>
+    </w:p>
+    <w:p>
+      <w:r>
+        <w:tab/>
+      </w:r>
+      <w:r>
+        <w:t>If the result is negative:</w:t>
+      </w:r>
+    </w:p>
+    <w:p>
+      <w:pPr>
+        <w:ind w:start="72pt"/>
+      </w:pPr>
+      <w:r>
+        <w:t xml:space="preserve">We know </w:t>
+      </w:r>
+      <w:proofErr w:type="gramStart"/>
+      <w:r>
+        <w:t>a is</w:t>
+      </w:r>
+      <w:proofErr w:type="gramEnd"/>
+      <w:r>
+        <w:t xml:space="preserve"> larger than b, so we know a must have at least one more digit after this one. Set “subtraction carry”. Add 10 to the current result, and prepend to the return.</w:t>
+      </w:r>
+    </w:p>
+    <w:p>
+      <w:r>
+        <w:t>If a still has digits to give (</w:t>
+      </w:r>
+      <w:r>
+        <w:t>but b does not</w:t>
+      </w:r>
+      <w:r>
+        <w:t>):</w:t>
+      </w:r>
+    </w:p>
+    <w:p>
+      <w:r>
+        <w:tab/>
+        <w:t>While there is a “subtraction carry”:</w:t>
+      </w:r>
+    </w:p>
+    <w:p>
+      <w:r>
+        <w:tab/>
+      </w:r>
+      <w:r>
+        <w:tab/>
+        <w:t xml:space="preserve">If the current digit of </w:t>
+      </w:r>
+      <w:proofErr w:type="gramStart"/>
+      <w:r>
+        <w:t>a is</w:t>
+      </w:r>
+      <w:proofErr w:type="gramEnd"/>
+      <w:r>
+        <w:t xml:space="preserve"> 0, prepend 9 to return. Keep “subtraction carry” set.</w:t>
+      </w:r>
+    </w:p>
+    <w:p>
+      <w:pPr>
+        <w:ind w:start="72pt"/>
+      </w:pPr>
+      <w:r>
+        <w:t xml:space="preserve">If this is the final digit of </w:t>
+      </w:r>
+      <w:proofErr w:type="gramStart"/>
+      <w:r>
+        <w:t>a and</w:t>
+      </w:r>
+      <w:proofErr w:type="gramEnd"/>
+      <w:r>
+        <w:t xml:space="preserve"> it is 1, do not prepend anything. Unset “subtraction carry”.</w:t>
+      </w:r>
+    </w:p>
+    <w:p>
+      <w:r>
+        <w:tab/>
+      </w:r>
+      <w:r>
+        <w:tab/>
+        <w:t>Otherwise, prepend the digit of a minus 1 to return. Unset “subtraction carry”.</w:t>
+      </w:r>
+    </w:p>
+    <w:p>
+      <w:r>
+        <w:tab/>
+        <w:t>Prepend the remainder of a.</w:t>
+      </w:r>
+    </w:p>
+    <w:p>
+      <w:r>
+        <w:lastRenderedPageBreak/>
+        <w:t>If we switched a and b at the beginning, prepend “-</w:t>
+      </w:r>
+      <w:proofErr w:type="gramStart"/>
+      <w:r>
+        <w:t>“ to</w:t>
+      </w:r>
+      <w:proofErr w:type="gramEnd"/>
+      <w:r>
+        <w:t xml:space="preserve"> the result.</w:t>
       </w:r>
     </w:p>
     <w:p>
@@ -54,7 +765,51 @@
     </w:p>
     <w:p>
       <w:r>
-        <w:t>Describe the algorithm used.</w:t>
+        <w:t xml:space="preserve">If either </w:t>
+      </w:r>
+      <w:proofErr w:type="gramStart"/>
+      <w:r>
+        <w:t>a or</w:t>
+      </w:r>
+      <w:proofErr w:type="gramEnd"/>
+      <w:r>
+        <w:t xml:space="preserve"> b is 0, return 0.</w:t>
+      </w:r>
+    </w:p>
+    <w:p>
+      <w:r>
+        <w:t xml:space="preserve">If </w:t>
+      </w:r>
+      <w:proofErr w:type="gramStart"/>
+      <w:r>
+        <w:t>a is</w:t>
+      </w:r>
+      <w:proofErr w:type="gramEnd"/>
+      <w:r>
+        <w:t xml:space="preserve"> 1, return b. If b is 1, return a.</w:t>
+      </w:r>
+    </w:p>
+    <w:p>
+      <w:r>
+        <w:t>Keep a result to be continuously added to.</w:t>
+      </w:r>
+    </w:p>
+    <w:p>
+      <w:r>
+        <w:t>For each digit in b, right-pad a temporary version of a with 0’s equal to b’s digits place (ones is 0, tens is 1</w:t>
+      </w:r>
+      <w:proofErr w:type="gramStart"/>
+      <w:r>
+        <w:t>,…</w:t>
+      </w:r>
+      <w:proofErr w:type="gramEnd"/>
+      <w:r>
+        <w:t>). Now add that temp a b-digit times to the result.</w:t>
+      </w:r>
+    </w:p>
+    <w:p>
+      <w:r>
+        <w:t>Return the result.</w:t>
       </w:r>
     </w:p>
     <w:p>
@@ -67,7 +822,171 @@
     </w:p>
     <w:p>
       <w:r>
-        <w:t>Describe the algorithm used.</w:t>
+        <w:t>If b is 0, return “Division by 0!”</w:t>
+      </w:r>
+    </w:p>
+    <w:p>
+      <w:r>
+        <w:t>If b is 1, return a.</w:t>
+      </w:r>
+    </w:p>
+    <w:p>
+      <w:r>
+        <w:t xml:space="preserve">If </w:t>
+      </w:r>
+      <w:proofErr w:type="gramStart"/>
+      <w:r>
+        <w:t>a is</w:t>
+      </w:r>
+      <w:proofErr w:type="gramEnd"/>
+      <w:r>
+        <w:t xml:space="preserve"> 0, return “0”.</w:t>
+      </w:r>
+    </w:p>
+    <w:p>
+      <w:r>
+        <w:t>Track a whole number quotient and a remainder value, both starting at 0.</w:t>
+      </w:r>
+    </w:p>
+    <w:p>
+      <w:r>
+        <w:t xml:space="preserve">Determine how many more digits </w:t>
+      </w:r>
+      <w:proofErr w:type="gramStart"/>
+      <w:r>
+        <w:t xml:space="preserve">a </w:t>
+      </w:r>
+      <w:proofErr w:type="spellStart"/>
+      <w:r>
+        <w:t>has</w:t>
+      </w:r>
+      <w:proofErr w:type="spellEnd"/>
+      <w:proofErr w:type="gramEnd"/>
+      <w:r>
+        <w:t xml:space="preserve"> than b.</w:t>
+      </w:r>
+    </w:p>
+    <w:p>
+      <w:r>
+        <w:tab/>
+        <w:t>If the digit difference is &gt;1:</w:t>
+      </w:r>
+    </w:p>
+    <w:p>
+      <w:pPr>
+        <w:ind w:start="36pt" w:firstLine="36pt"/>
+      </w:pPr>
+      <w:proofErr w:type="gramStart"/>
+      <w:r>
+        <w:t>add</w:t>
+      </w:r>
+      <w:proofErr w:type="gramEnd"/>
+      <w:r>
+        <w:t xml:space="preserve"> </w:t>
+      </w:r>
+      <w:r>
+        <w:t>10</w:t>
+      </w:r>
+      <w:r>
+        <w:t xml:space="preserve"> </w:t>
+      </w:r>
+      <w:r>
+        <w:t xml:space="preserve">* </w:t>
+      </w:r>
+      <w:r>
+        <w:t>(difference – 1) to quotient.</w:t>
+      </w:r>
+    </w:p>
+    <w:p>
+      <w:pPr>
+        <w:ind w:start="36pt" w:firstLine="36pt"/>
+      </w:pPr>
+      <w:r>
+        <w:t xml:space="preserve">Recursively call divide, with a divided by </w:t>
+      </w:r>
+      <w:r>
+        <w:t>b right-padded with (difference – 1) 0’s</w:t>
+      </w:r>
+    </w:p>
+    <w:p>
+      <w:pPr>
+        <w:ind w:start="72pt"/>
+      </w:pPr>
+      <w:r>
+        <w:t xml:space="preserve">Parse the quotient and remainder from this result. Store the remainder as the new </w:t>
+      </w:r>
+      <w:proofErr w:type="spellStart"/>
+      <w:r>
+        <w:t>a</w:t>
+      </w:r>
+      <w:proofErr w:type="spellEnd"/>
+      <w:r>
+        <w:t>, and add the quotient * (10 * (difference – 1)) to the current quotient</w:t>
+      </w:r>
+      <w:r>
+        <w:t xml:space="preserve"> (using a call to multiply)</w:t>
+      </w:r>
+      <w:r>
+        <w:t>.</w:t>
+      </w:r>
+      <w:r>
+        <w:t xml:space="preserve"> If a remainder does not exist, set the new </w:t>
+      </w:r>
+      <w:proofErr w:type="spellStart"/>
+      <w:proofErr w:type="gramStart"/>
+      <w:r>
+        <w:t>a</w:t>
+      </w:r>
+      <w:proofErr w:type="spellEnd"/>
+      <w:r>
+        <w:t xml:space="preserve"> to</w:t>
+      </w:r>
+      <w:proofErr w:type="gramEnd"/>
+      <w:r>
+        <w:t xml:space="preserve"> “0”.</w:t>
+      </w:r>
+    </w:p>
+    <w:p>
+      <w:r>
+        <w:tab/>
+        <w:t>Repeat this until remainder is 0, or digit difference is &lt;= 1.</w:t>
+      </w:r>
+    </w:p>
+    <w:p>
+      <w:r>
+        <w:t xml:space="preserve">Keep subtracting b from a. </w:t>
+      </w:r>
+      <w:proofErr w:type="gramStart"/>
+      <w:r>
+        <w:t>Whenever</w:t>
+      </w:r>
+      <w:proofErr w:type="gramEnd"/>
+      <w:r>
+        <w:t xml:space="preserve"> the result is positive or 0, add 1 to the quotient. When it is negative, stop subtracting and use the last positive value of a as the remainder. When it is 0, stop subtracting and use 0 as the remainder.</w:t>
+      </w:r>
+    </w:p>
+    <w:p>
+      <w:r>
+        <w:t>If 0 is the remainder, return just the quotient.</w:t>
+      </w:r>
+    </w:p>
+    <w:p>
+      <w:r>
+        <w:t>If 0 is not the remainder</w:t>
+      </w:r>
+      <w:r>
+        <w:t>, return in the format “</w:t>
+      </w:r>
+      <w:proofErr w:type="spellStart"/>
+      <w:r>
+        <w:t>quotient</w:t>
+      </w:r>
+      <w:r>
+        <w:t>Rremainder</w:t>
+      </w:r>
+      <w:proofErr w:type="spellEnd"/>
+      <w:r>
+        <w:t>”</w:t>
       </w:r>
     </w:p>
     <w:p>
@@ -95,8 +1014,245 @@
 </w:document>
 </file>
 
+<file path=word/numbering.xml><?xml version="1.0" encoding="utf-8"?>
+<w:numbering xmlns:mc="http://schemas.openxmlformats.org/markup-compatibility/2006" xmlns:o="urn:schemas-microsoft-com:office:office" xmlns:r="http://purl.oclc.org/ooxml/officeDocument/relationships" xmlns:m="http://purl.oclc.org/ooxml/officeDocument/math" xmlns:v="urn:schemas-microsoft-com:vml" xmlns:wp14="http://schemas.microsoft.com/office/word/2010/wordprocessingDrawing" xmlns:wp="http://purl.oclc.org/ooxml/drawingml/wordprocessingDrawing" xmlns:w10="urn:schemas-microsoft-com:office:word" xmlns:w="http://purl.oclc.org/ooxml/wordprocessingml/main" xmlns:w14="http://schemas.microsoft.com/office/word/2010/wordml" xmlns:w15="http://schemas.microsoft.com/office/word/2012/wordml" xmlns:wpi="http://schemas.microsoft.com/office/word/2010/wordprocessingInk" xmlns:wne="http://schemas.microsoft.com/office/word/2006/wordml" mc:Ignorable="w14 w15 wne wp14">
+  <w:abstractNum w:abstractNumId="0" w15:restartNumberingAfterBreak="0">
+    <w:nsid w:val="643D3DAB"/>
+    <w:multiLevelType w:val="hybridMultilevel"/>
+    <w:tmpl w:val="0882D8B6"/>
+    <w:lvl w:ilvl="0" w:tplc="04090001">
+      <w:start w:val="1"/>
+      <w:numFmt w:val="bullet"/>
+      <w:lvlText w:val=""/>
+      <w:lvlJc w:val="start"/>
+      <w:pPr>
+        <w:ind w:start="36pt" w:hanging="18pt"/>
+      </w:pPr>
+      <w:rPr>
+        <w:rFonts w:ascii="Symbol" w:hAnsi="Symbol" w:hint="default"/>
+      </w:rPr>
+    </w:lvl>
+    <w:lvl w:ilvl="1" w:tplc="04090003">
+      <w:start w:val="1"/>
+      <w:numFmt w:val="bullet"/>
+      <w:lvlText w:val="o"/>
+      <w:lvlJc w:val="start"/>
+      <w:pPr>
+        <w:ind w:start="72pt" w:hanging="18pt"/>
+      </w:pPr>
+      <w:rPr>
+        <w:rFonts w:ascii="Courier New" w:hAnsi="Courier New" w:cs="Courier New" w:hint="default"/>
+      </w:rPr>
+    </w:lvl>
+    <w:lvl w:ilvl="2" w:tplc="04090005" w:tentative="1">
+      <w:start w:val="1"/>
+      <w:numFmt w:val="bullet"/>
+      <w:lvlText w:val=""/>
+      <w:lvlJc w:val="start"/>
+      <w:pPr>
+        <w:ind w:start="108pt" w:hanging="18pt"/>
+      </w:pPr>
+      <w:rPr>
+        <w:rFonts w:ascii="Wingdings" w:hAnsi="Wingdings" w:hint="default"/>
+      </w:rPr>
+    </w:lvl>
+    <w:lvl w:ilvl="3" w:tplc="04090001" w:tentative="1">
+      <w:start w:val="1"/>
+      <w:numFmt w:val="bullet"/>
+      <w:lvlText w:val=""/>
+      <w:lvlJc w:val="start"/>
+      <w:pPr>
+        <w:ind w:start="144pt" w:hanging="18pt"/>
+      </w:pPr>
+      <w:rPr>
+        <w:rFonts w:ascii="Symbol" w:hAnsi="Symbol" w:hint="default"/>
+      </w:rPr>
+    </w:lvl>
+    <w:lvl w:ilvl="4" w:tplc="04090003" w:tentative="1">
+      <w:start w:val="1"/>
+      <w:numFmt w:val="bullet"/>
+      <w:lvlText w:val="o"/>
+      <w:lvlJc w:val="start"/>
+      <w:pPr>
+        <w:ind w:start="180pt" w:hanging="18pt"/>
+      </w:pPr>
+      <w:rPr>
+        <w:rFonts w:ascii="Courier New" w:hAnsi="Courier New" w:cs="Courier New" w:hint="default"/>
+      </w:rPr>
+    </w:lvl>
+    <w:lvl w:ilvl="5" w:tplc="04090005" w:tentative="1">
+      <w:start w:val="1"/>
+      <w:numFmt w:val="bullet"/>
+      <w:lvlText w:val=""/>
+      <w:lvlJc w:val="start"/>
+      <w:pPr>
+        <w:ind w:start="216pt" w:hanging="18pt"/>
+      </w:pPr>
+      <w:rPr>
+        <w:rFonts w:ascii="Wingdings" w:hAnsi="Wingdings" w:hint="default"/>
+      </w:rPr>
+    </w:lvl>
+    <w:lvl w:ilvl="6" w:tplc="04090001" w:tentative="1">
+      <w:start w:val="1"/>
+      <w:numFmt w:val="bullet"/>
+      <w:lvlText w:val=""/>
+      <w:lvlJc w:val="start"/>
+      <w:pPr>
+        <w:ind w:start="252pt" w:hanging="18pt"/>
+      </w:pPr>
+      <w:rPr>
+        <w:rFonts w:ascii="Symbol" w:hAnsi="Symbol" w:hint="default"/>
+      </w:rPr>
+    </w:lvl>
+    <w:lvl w:ilvl="7" w:tplc="04090003" w:tentative="1">
+      <w:start w:val="1"/>
+      <w:numFmt w:val="bullet"/>
+      <w:lvlText w:val="o"/>
+      <w:lvlJc w:val="start"/>
+      <w:pPr>
+        <w:ind w:start="288pt" w:hanging="18pt"/>
+      </w:pPr>
+      <w:rPr>
+        <w:rFonts w:ascii="Courier New" w:hAnsi="Courier New" w:cs="Courier New" w:hint="default"/>
+      </w:rPr>
+    </w:lvl>
+    <w:lvl w:ilvl="8" w:tplc="04090005" w:tentative="1">
+      <w:start w:val="1"/>
+      <w:numFmt w:val="bullet"/>
+      <w:lvlText w:val=""/>
+      <w:lvlJc w:val="start"/>
+      <w:pPr>
+        <w:ind w:start="324pt" w:hanging="18pt"/>
+      </w:pPr>
+      <w:rPr>
+        <w:rFonts w:ascii="Wingdings" w:hAnsi="Wingdings" w:hint="default"/>
+      </w:rPr>
+    </w:lvl>
+  </w:abstractNum>
+  <w:abstractNum w:abstractNumId="1" w15:restartNumberingAfterBreak="0">
+    <w:nsid w:val="6E686842"/>
+    <w:multiLevelType w:val="hybridMultilevel"/>
+    <w:tmpl w:val="D78E0CD8"/>
+    <w:lvl w:ilvl="0" w:tplc="04090001">
+      <w:start w:val="1"/>
+      <w:numFmt w:val="bullet"/>
+      <w:lvlText w:val=""/>
+      <w:lvlJc w:val="start"/>
+      <w:pPr>
+        <w:ind w:start="36pt" w:hanging="18pt"/>
+      </w:pPr>
+      <w:rPr>
+        <w:rFonts w:ascii="Symbol" w:hAnsi="Symbol" w:hint="default"/>
+      </w:rPr>
+    </w:lvl>
+    <w:lvl w:ilvl="1" w:tplc="04090003" w:tentative="1">
+      <w:start w:val="1"/>
+      <w:numFmt w:val="bullet"/>
+      <w:lvlText w:val="o"/>
+      <w:lvlJc w:val="start"/>
+      <w:pPr>
+        <w:ind w:start="72pt" w:hanging="18pt"/>
+      </w:pPr>
+      <w:rPr>
+        <w:rFonts w:ascii="Courier New" w:hAnsi="Courier New" w:cs="Courier New" w:hint="default"/>
+      </w:rPr>
+    </w:lvl>
+    <w:lvl w:ilvl="2" w:tplc="04090005" w:tentative="1">
+      <w:start w:val="1"/>
+      <w:numFmt w:val="bullet"/>
+      <w:lvlText w:val=""/>
+      <w:lvlJc w:val="start"/>
+      <w:pPr>
+        <w:ind w:start="108pt" w:hanging="18pt"/>
+      </w:pPr>
+      <w:rPr>
+        <w:rFonts w:ascii="Wingdings" w:hAnsi="Wingdings" w:hint="default"/>
+      </w:rPr>
+    </w:lvl>
+    <w:lvl w:ilvl="3" w:tplc="04090001" w:tentative="1">
+      <w:start w:val="1"/>
+      <w:numFmt w:val="bullet"/>
+      <w:lvlText w:val=""/>
+      <w:lvlJc w:val="start"/>
+      <w:pPr>
+        <w:ind w:start="144pt" w:hanging="18pt"/>
+      </w:pPr>
+      <w:rPr>
+        <w:rFonts w:ascii="Symbol" w:hAnsi="Symbol" w:hint="default"/>
+      </w:rPr>
+    </w:lvl>
+    <w:lvl w:ilvl="4" w:tplc="04090003" w:tentative="1">
+      <w:start w:val="1"/>
+      <w:numFmt w:val="bullet"/>
+      <w:lvlText w:val="o"/>
+      <w:lvlJc w:val="start"/>
+      <w:pPr>
+        <w:ind w:start="180pt" w:hanging="18pt"/>
+      </w:pPr>
+      <w:rPr>
+        <w:rFonts w:ascii="Courier New" w:hAnsi="Courier New" w:cs="Courier New" w:hint="default"/>
+      </w:rPr>
+    </w:lvl>
+    <w:lvl w:ilvl="5" w:tplc="04090005" w:tentative="1">
+      <w:start w:val="1"/>
+      <w:numFmt w:val="bullet"/>
+      <w:lvlText w:val=""/>
+      <w:lvlJc w:val="start"/>
+      <w:pPr>
+        <w:ind w:start="216pt" w:hanging="18pt"/>
+      </w:pPr>
+      <w:rPr>
+        <w:rFonts w:ascii="Wingdings" w:hAnsi="Wingdings" w:hint="default"/>
+      </w:rPr>
+    </w:lvl>
+    <w:lvl w:ilvl="6" w:tplc="04090001" w:tentative="1">
+      <w:start w:val="1"/>
+      <w:numFmt w:val="bullet"/>
+      <w:lvlText w:val=""/>
+      <w:lvlJc w:val="start"/>
+      <w:pPr>
+        <w:ind w:start="252pt" w:hanging="18pt"/>
+      </w:pPr>
+      <w:rPr>
+        <w:rFonts w:ascii="Symbol" w:hAnsi="Symbol" w:hint="default"/>
+      </w:rPr>
+    </w:lvl>
+    <w:lvl w:ilvl="7" w:tplc="04090003" w:tentative="1">
+      <w:start w:val="1"/>
+      <w:numFmt w:val="bullet"/>
+      <w:lvlText w:val="o"/>
+      <w:lvlJc w:val="start"/>
+      <w:pPr>
+        <w:ind w:start="288pt" w:hanging="18pt"/>
+      </w:pPr>
+      <w:rPr>
+        <w:rFonts w:ascii="Courier New" w:hAnsi="Courier New" w:cs="Courier New" w:hint="default"/>
+      </w:rPr>
+    </w:lvl>
+    <w:lvl w:ilvl="8" w:tplc="04090005" w:tentative="1">
+      <w:start w:val="1"/>
+      <w:numFmt w:val="bullet"/>
+      <w:lvlText w:val=""/>
+      <w:lvlJc w:val="start"/>
+      <w:pPr>
+        <w:ind w:start="324pt" w:hanging="18pt"/>
+      </w:pPr>
+      <w:rPr>
+        <w:rFonts w:ascii="Wingdings" w:hAnsi="Wingdings" w:hint="default"/>
+      </w:rPr>
+    </w:lvl>
+  </w:abstractNum>
+  <w:num w:numId="1">
+    <w:abstractNumId w:val="0"/>
+  </w:num>
+  <w:num w:numId="2">
+    <w:abstractNumId w:val="1"/>
+  </w:num>
+</w:numbering>
+</file>
+
 <file path=word/styles.xml><?xml version="1.0" encoding="utf-8"?>
-<w:styles xmlns:mc="http://schemas.openxmlformats.org/markup-compatibility/2006" xmlns:r="http://purl.oclc.org/ooxml/officeDocument/relationships" xmlns:w="http://purl.oclc.org/ooxml/wordprocessingml/main" xmlns:w14="http://schemas.microsoft.com/office/word/2010/wordml" xmlns:w15="http://schemas.microsoft.com/office/word/2012/wordml" xmlns:w16cid="http://schemas.microsoft.com/office/word/2016/wordml/cid" xmlns:w16se="http://schemas.microsoft.com/office/word/2015/wordml/symex" mc:Ignorable="w14 w15 w16se w16cid">
+<w:styles xmlns:mc="http://schemas.openxmlformats.org/markup-compatibility/2006" xmlns:r="http://purl.oclc.org/ooxml/officeDocument/relationships" xmlns:w="http://purl.oclc.org/ooxml/wordprocessingml/main" xmlns:w14="http://schemas.microsoft.com/office/word/2010/wordml" xmlns:w15="http://schemas.microsoft.com/office/word/2012/wordml" mc:Ignorable="w14 w15">
   <w:docDefaults>
     <w:rPrDefault>
       <w:rPr>
@@ -112,7 +1268,7 @@
       </w:pPr>
     </w:pPrDefault>
   </w:docDefaults>
-  <w:latentStyles w:defLockedState="0" w:defUIPriority="99" w:defSemiHidden="0" w:defUnhideWhenUsed="0" w:defQFormat="0" w:count="375">
+  <w:latentStyles w:defLockedState="0" w:defUIPriority="99" w:defSemiHidden="0" w:defUnhideWhenUsed="0" w:defQFormat="0" w:count="371">
     <w:lsdException w:name="Normal" w:uiPriority="0" w:qFormat="1"/>
     <w:lsdException w:name="heading 1" w:uiPriority="9" w:qFormat="1"/>
     <w:lsdException w:name="heading 2" w:semiHidden="1" w:uiPriority="9" w:unhideWhenUsed="1" w:qFormat="1"/>
@@ -484,10 +1640,6 @@
     <w:lsdException w:name="List Table 5 Dark Accent 6" w:uiPriority="50"/>
     <w:lsdException w:name="List Table 6 Colorful Accent 6" w:uiPriority="51"/>
     <w:lsdException w:name="List Table 7 Colorful Accent 6" w:uiPriority="52"/>
-    <w:lsdException w:name="Mention" w:semiHidden="1" w:unhideWhenUsed="1"/>
-    <w:lsdException w:name="Smart Hyperlink" w:semiHidden="1" w:unhideWhenUsed="1"/>
-    <w:lsdException w:name="Hashtag" w:semiHidden="1" w:unhideWhenUsed="1"/>
-    <w:lsdException w:name="Unresolved Mention" w:semiHidden="1" w:unhideWhenUsed="1"/>
   </w:latentStyles>
   <w:style w:type="paragraph" w:default="1" w:styleId="Normal">
     <w:name w:val="Normal"/>
@@ -623,6 +1775,17 @@
       <w:sz w:val="24"/>
       <w:szCs w:val="24"/>
     </w:rPr>
+  </w:style>
+  <w:style w:type="paragraph" w:styleId="ListParagraph">
+    <w:name w:val="List Paragraph"/>
+    <w:basedOn w:val="Normal"/>
+    <w:uiPriority w:val="34"/>
+    <w:qFormat/>
+    <w:rsid w:val="004860E9"/>
+    <w:pPr>
+      <w:ind w:start="36pt"/>
+      <w:contextualSpacing/>
+    </w:pPr>
   </w:style>
 </w:styles>
 </file>

</xml_diff>

<commit_message>
Core testing complete. Testing needed for HomeController
</commit_message>
<xml_diff>
--- a/Design Document.docx
+++ b/Design Document.docx
@@ -36,15 +36,7 @@
         <w:t>provided</w:t>
       </w:r>
       <w:r>
-        <w:t xml:space="preserve"> “</w:t>
-      </w:r>
-      <w:proofErr w:type="spellStart"/>
-      <w:r>
-        <w:t>NumberService</w:t>
-      </w:r>
-      <w:proofErr w:type="spellEnd"/>
-      <w:r>
-        <w:t>”, we wi</w:t>
+        <w:t xml:space="preserve"> “NumberService”, we wi</w:t>
       </w:r>
       <w:r>
         <w:t>ll not be worried about decimal input</w:t>
@@ -80,15 +72,7 @@
         <w:t>provided</w:t>
       </w:r>
       <w:r>
-        <w:t xml:space="preserve"> “</w:t>
-      </w:r>
-      <w:proofErr w:type="spellStart"/>
-      <w:r>
-        <w:t>NumberService</w:t>
-      </w:r>
-      <w:proofErr w:type="spellEnd"/>
-      <w:r>
-        <w:t>”, we wil</w:t>
+        <w:t xml:space="preserve"> “NumberService”, we wil</w:t>
       </w:r>
       <w:r>
         <w:t>l not be worried about negative input</w:t>
@@ -115,16 +99,11 @@
         </w:numPr>
       </w:pPr>
       <w:r>
-        <w:t>If provided “</w:t>
-      </w:r>
-      <w:proofErr w:type="spellStart"/>
-      <w:r>
-        <w:t>NumberService</w:t>
+        <w:t>If provided “NumberService</w:t>
       </w:r>
       <w:r>
         <w:t>#normalize</w:t>
       </w:r>
-      <w:proofErr w:type="spellEnd"/>
       <w:r>
         <w:t>” throws an exception, then the entire operation is invalid</w:t>
       </w:r>
@@ -138,15 +117,7 @@
         </w:numPr>
       </w:pPr>
       <w:r>
-        <w:t>“</w:t>
-      </w:r>
-      <w:proofErr w:type="spellStart"/>
-      <w:r>
-        <w:t>CalculatorService</w:t>
-      </w:r>
-      <w:proofErr w:type="spellEnd"/>
-      <w:r>
-        <w:t>” will only ever be called with normalized input</w:t>
+        <w:t>“CalculatorService” will only ever be called with normalized input</w:t>
       </w:r>
     </w:p>
     <w:p>
@@ -197,15 +168,7 @@
         </w:numPr>
       </w:pPr>
       <w:r>
-        <w:t>It is desired to not access Java built-in String-to-</w:t>
-      </w:r>
-      <w:proofErr w:type="spellStart"/>
-      <w:r>
-        <w:t>int</w:t>
-      </w:r>
-      <w:proofErr w:type="spellEnd"/>
-      <w:r>
-        <w:t xml:space="preserve"> functionality</w:t>
+        <w:t>It is desired to not access Java built-in String-to-int functionality</w:t>
       </w:r>
       <w:r>
         <w:t xml:space="preserve">, and thus operations will need to be done digit-by-digit rather than </w:t>
@@ -226,15 +189,7 @@
         </w:numPr>
       </w:pPr>
       <w:r>
-        <w:t>Presence of Eclipse settings files and .</w:t>
-      </w:r>
-      <w:proofErr w:type="spellStart"/>
-      <w:r>
-        <w:t>vscode</w:t>
-      </w:r>
-      <w:proofErr w:type="spellEnd"/>
-      <w:r>
-        <w:t xml:space="preserve"> folder indicates only an additional help to get the project started, not a preference or mandate to use a particular IDE, or both IDEs</w:t>
+        <w:t>Presence of Eclipse settings files and .vscode folder indicates only an additional help to get the project started, not a preference or mandate to use a particular IDE, or both IDEs</w:t>
       </w:r>
     </w:p>
     <w:p>
@@ -270,15 +225,7 @@
         <w:t>/build upon the given HTML</w:t>
       </w:r>
       <w:r>
-        <w:t xml:space="preserve"> or </w:t>
-      </w:r>
-      <w:proofErr w:type="gramStart"/>
-      <w:r>
-        <w:t>Spring</w:t>
-      </w:r>
-      <w:proofErr w:type="gramEnd"/>
-      <w:r>
-        <w:t xml:space="preserve"> design</w:t>
+        <w:t xml:space="preserve"> or Spring design</w:t>
       </w:r>
       <w:r>
         <w:t>.</w:t>
@@ -293,15 +240,7 @@
         </w:numPr>
       </w:pPr>
       <w:r>
-        <w:t xml:space="preserve">The order of the operands (a then b) is the order of the operation. This is important for subtraction and division. So all operations of interest are </w:t>
-      </w:r>
-      <w:proofErr w:type="spellStart"/>
-      <w:r>
-        <w:t>a+b</w:t>
-      </w:r>
-      <w:proofErr w:type="spellEnd"/>
-      <w:r>
-        <w:t>, a-b, a*b, and a/b.</w:t>
+        <w:t>The order of the operands (a then b) is the order of the operation. This is important for subtraction and division. So all operations of interest are a+b, a-b, a*b, and a/b.</w:t>
       </w:r>
     </w:p>
     <w:p>
@@ -343,18 +282,6 @@
     </w:p>
     <w:p>
       <w:pPr>
-        <w:pStyle w:val="ListParagraph"/>
-        <w:numPr>
-          <w:ilvl w:val="0"/>
-          <w:numId w:val="2"/>
-        </w:numPr>
-      </w:pPr>
-      <w:r>
-        <w:t>For subtraction, determine which number is the largest, subtract appropriately, and convert to negative if needed.</w:t>
-      </w:r>
-    </w:p>
-    <w:p>
-      <w:pPr>
         <w:pStyle w:val="Heading3"/>
       </w:pPr>
       <w:r>
@@ -410,15 +337,7 @@
         <w:t>prepends</w:t>
       </w:r>
       <w:r>
-        <w:t xml:space="preserve"> the resulting add to the current String. For better processing, use </w:t>
-      </w:r>
-      <w:proofErr w:type="spellStart"/>
-      <w:r>
-        <w:t>StringBuilder</w:t>
-      </w:r>
-      <w:proofErr w:type="spellEnd"/>
-      <w:r>
-        <w:t xml:space="preserve"> rather than concatenating Strings continuously.</w:t>
+        <w:t xml:space="preserve"> the resulting add to the current String. For better processing, use StringBuilder rather than concatenating Strings continuously.</w:t>
       </w:r>
     </w:p>
     <w:p>
@@ -426,45 +345,29 @@
         <w:pStyle w:val="Heading3"/>
       </w:pPr>
       <w:r>
+        <w:t>Subtract</w:t>
+      </w:r>
+    </w:p>
+    <w:p>
+      <w:r>
+        <w:t>If a is “0”</w:t>
+      </w:r>
+      <w:r>
+        <w:t>, and b is not</w:t>
+      </w:r>
+      <w:r>
+        <w:t>, return negative b. If b is “0”, return a.</w:t>
+      </w:r>
+    </w:p>
+    <w:p>
+      <w:r>
         <w:lastRenderedPageBreak/>
-        <w:t>Subtract</w:t>
-      </w:r>
-    </w:p>
-    <w:p>
-      <w:r>
-        <w:t xml:space="preserve">If </w:t>
-      </w:r>
-      <w:proofErr w:type="gramStart"/>
-      <w:r>
-        <w:t>a is</w:t>
-      </w:r>
-      <w:proofErr w:type="gramEnd"/>
-      <w:r>
-        <w:t xml:space="preserve"> “0”</w:t>
-      </w:r>
-      <w:r>
-        <w:t>, and b is not</w:t>
-      </w:r>
-      <w:r>
-        <w:t>, return negative b. If b is “0”, return a.</w:t>
-      </w:r>
-    </w:p>
-    <w:p>
-      <w:r>
         <w:t>We start from the right-most digits of both numbers.</w:t>
       </w:r>
     </w:p>
     <w:p>
       <w:r>
-        <w:t xml:space="preserve">Determine the “true” a and b, where a &gt; b. This logic must examine potentially the entirety of </w:t>
-      </w:r>
-      <w:proofErr w:type="gramStart"/>
-      <w:r>
-        <w:t>a and</w:t>
-      </w:r>
-      <w:proofErr w:type="gramEnd"/>
-      <w:r>
-        <w:t xml:space="preserve"> b, but the alternative is potentially equally expensive logic for running into special logic for fixing a – b where b &gt; a (another call to subtract).</w:t>
+        <w:t>Determine the “true” a and b, where a &gt; b. This logic must examine potentially the entirety of a and b, but the alternative is potentially equally expensive logic for running into special logic for fixing a – b where b &gt; a (another call to subtract).</w:t>
       </w:r>
     </w:p>
     <w:p>
@@ -551,15 +454,7 @@
         <w:t>we know from Assumptions</w:t>
       </w:r>
       <w:r>
-        <w:t xml:space="preserve"> </w:t>
-      </w:r>
-      <w:proofErr w:type="gramStart"/>
-      <w:r>
-        <w:t>a has</w:t>
-      </w:r>
-      <w:proofErr w:type="gramEnd"/>
-      <w:r>
-        <w:t xml:space="preserve"> another digit to give</w:t>
+        <w:t xml:space="preserve"> a has another digit to give</w:t>
       </w:r>
       <w:r>
         <w:t>, subtract b’s digit from 9.</w:t>
@@ -605,7 +500,13 @@
         <w:tab/>
       </w:r>
       <w:r>
-        <w:t>If the result is positive, prepend to the return.</w:t>
+        <w:t xml:space="preserve">If the result is </w:t>
+      </w:r>
+      <w:r>
+        <w:t>non-negative</w:t>
+      </w:r>
+      <w:r>
+        <w:t>, prepend to the return.</w:t>
       </w:r>
     </w:p>
     <w:p>
@@ -613,50 +514,6 @@
         <w:tab/>
       </w:r>
       <w:r>
-        <w:t>If the result is 0:</w:t>
-      </w:r>
-    </w:p>
-    <w:p>
-      <w:r>
-        <w:tab/>
-      </w:r>
-      <w:r>
-        <w:tab/>
-      </w:r>
-      <w:r>
-        <w:t xml:space="preserve">If either </w:t>
-      </w:r>
-      <w:proofErr w:type="gramStart"/>
-      <w:r>
-        <w:t>a or</w:t>
-      </w:r>
-      <w:proofErr w:type="gramEnd"/>
-      <w:r>
-        <w:t xml:space="preserve"> b have more digits to work with, prepend to </w:t>
-      </w:r>
-      <w:r>
-        <w:t>return</w:t>
-      </w:r>
-      <w:r>
-        <w:t>.</w:t>
-      </w:r>
-    </w:p>
-    <w:p>
-      <w:r>
-        <w:tab/>
-      </w:r>
-      <w:r>
-        <w:tab/>
-      </w:r>
-      <w:r>
-        <w:t>Otherwise prepend nothing.</w:t>
-      </w:r>
-    </w:p>
-    <w:p>
-      <w:r>
-        <w:tab/>
-      </w:r>
-      <w:r>
         <w:t>If the result is negative:</w:t>
       </w:r>
     </w:p>
@@ -665,15 +522,7 @@
         <w:ind w:start="72pt"/>
       </w:pPr>
       <w:r>
-        <w:t xml:space="preserve">We know </w:t>
-      </w:r>
-      <w:proofErr w:type="gramStart"/>
-      <w:r>
-        <w:t>a is</w:t>
-      </w:r>
-      <w:proofErr w:type="gramEnd"/>
-      <w:r>
-        <w:t xml:space="preserve"> larger than b, so we know a must have at least one more digit after this one. Set “subtraction carry”. Add 10 to the current result, and prepend to the return.</w:t>
+        <w:t>We know a is larger than b, so we know a must have at least one more digit after this one. Set “subtraction carry”. Add 10 to the current result, and prepend to the return.</w:t>
       </w:r>
     </w:p>
     <w:p>
@@ -699,15 +548,7 @@
       </w:r>
       <w:r>
         <w:tab/>
-        <w:t xml:space="preserve">If the current digit of </w:t>
-      </w:r>
-      <w:proofErr w:type="gramStart"/>
-      <w:r>
-        <w:t>a is</w:t>
-      </w:r>
-      <w:proofErr w:type="gramEnd"/>
-      <w:r>
-        <w:t xml:space="preserve"> 0, prepend 9 to return. Keep “subtraction carry” set.</w:t>
+        <w:t>If the current digit of a is 0, prepend 9 to return. Keep “subtraction carry” set.</w:t>
       </w:r>
     </w:p>
     <w:p>
@@ -715,15 +556,7 @@
         <w:ind w:start="72pt"/>
       </w:pPr>
       <w:r>
-        <w:t xml:space="preserve">If this is the final digit of </w:t>
-      </w:r>
-      <w:proofErr w:type="gramStart"/>
-      <w:r>
-        <w:t>a and</w:t>
-      </w:r>
-      <w:proofErr w:type="gramEnd"/>
-      <w:r>
-        <w:t xml:space="preserve"> it is 1, do not prepend anything. Unset “subtraction carry”.</w:t>
+        <w:t>If this is the final digit of a and it is 1, do not prepend anything. Unset “subtraction carry”.</w:t>
       </w:r>
     </w:p>
     <w:p>
@@ -743,16 +576,46 @@
     </w:p>
     <w:p>
       <w:r>
+        <w:t>We may have added in some left-padded zeroes, for instance if subtracting 888533 – 888531 = 000002. Remove this left-padding.</w:t>
+      </w:r>
+    </w:p>
+    <w:p>
+      <w:r>
+        <w:t>If we switched a and b at the beginning, prepend “-“ to the result.</w:t>
+      </w:r>
+    </w:p>
+    <w:p>
+      <w:pPr>
+        <w:pStyle w:val="Heading3"/>
+      </w:pPr>
+      <w:r>
+        <w:t xml:space="preserve">Multiply </w:t>
+      </w:r>
+    </w:p>
+    <w:p>
+      <w:r>
+        <w:t>If either a or b is 0, return 0.</w:t>
+      </w:r>
+    </w:p>
+    <w:p>
+      <w:r>
         <w:lastRenderedPageBreak/>
-        <w:t>If we switched a and b at the beginning, prepend “-</w:t>
-      </w:r>
-      <w:proofErr w:type="gramStart"/>
-      <w:r>
-        <w:t>“ to</w:t>
-      </w:r>
-      <w:proofErr w:type="gramEnd"/>
-      <w:r>
-        <w:t xml:space="preserve"> the result.</w:t>
+        <w:t>If a is 1, return b. If b is 1, return a.</w:t>
+      </w:r>
+    </w:p>
+    <w:p>
+      <w:r>
+        <w:t>Keep a result to be continuously added to.</w:t>
+      </w:r>
+    </w:p>
+    <w:p>
+      <w:r>
+        <w:t>For each digit in b, right-pad a temporary version of a with 0’s equal to b’s digits place (ones is 0, tens is 1,…). Now add that temp a b-digit times to the result.</w:t>
+      </w:r>
+    </w:p>
+    <w:p>
+      <w:r>
+        <w:t>Return the result.</w:t>
       </w:r>
     </w:p>
     <w:p>
@@ -760,63 +623,6 @@
         <w:pStyle w:val="Heading3"/>
       </w:pPr>
       <w:r>
-        <w:t xml:space="preserve">Multiply </w:t>
-      </w:r>
-    </w:p>
-    <w:p>
-      <w:r>
-        <w:t xml:space="preserve">If either </w:t>
-      </w:r>
-      <w:proofErr w:type="gramStart"/>
-      <w:r>
-        <w:t>a or</w:t>
-      </w:r>
-      <w:proofErr w:type="gramEnd"/>
-      <w:r>
-        <w:t xml:space="preserve"> b is 0, return 0.</w:t>
-      </w:r>
-    </w:p>
-    <w:p>
-      <w:r>
-        <w:t xml:space="preserve">If </w:t>
-      </w:r>
-      <w:proofErr w:type="gramStart"/>
-      <w:r>
-        <w:t>a is</w:t>
-      </w:r>
-      <w:proofErr w:type="gramEnd"/>
-      <w:r>
-        <w:t xml:space="preserve"> 1, return b. If b is 1, return a.</w:t>
-      </w:r>
-    </w:p>
-    <w:p>
-      <w:r>
-        <w:t>Keep a result to be continuously added to.</w:t>
-      </w:r>
-    </w:p>
-    <w:p>
-      <w:r>
-        <w:t>For each digit in b, right-pad a temporary version of a with 0’s equal to b’s digits place (ones is 0, tens is 1</w:t>
-      </w:r>
-      <w:proofErr w:type="gramStart"/>
-      <w:r>
-        <w:t>,…</w:t>
-      </w:r>
-      <w:proofErr w:type="gramEnd"/>
-      <w:r>
-        <w:t>). Now add that temp a b-digit times to the result.</w:t>
-      </w:r>
-    </w:p>
-    <w:p>
-      <w:r>
-        <w:t>Return the result.</w:t>
-      </w:r>
-    </w:p>
-    <w:p>
-      <w:pPr>
-        <w:pStyle w:val="Heading3"/>
-      </w:pPr>
-      <w:r>
         <w:t>Divide</w:t>
       </w:r>
     </w:p>
@@ -832,15 +638,7 @@
     </w:p>
     <w:p>
       <w:r>
-        <w:t xml:space="preserve">If </w:t>
-      </w:r>
-      <w:proofErr w:type="gramStart"/>
-      <w:r>
-        <w:t>a is</w:t>
-      </w:r>
-      <w:proofErr w:type="gramEnd"/>
-      <w:r>
-        <w:t xml:space="preserve"> 0, return “0”.</w:t>
+        <w:t>If a is 0, return “0”.</w:t>
       </w:r>
     </w:p>
     <w:p>
@@ -850,20 +648,7 @@
     </w:p>
     <w:p>
       <w:r>
-        <w:t xml:space="preserve">Determine how many more digits </w:t>
-      </w:r>
-      <w:proofErr w:type="gramStart"/>
-      <w:r>
-        <w:t xml:space="preserve">a </w:t>
-      </w:r>
-      <w:proofErr w:type="spellStart"/>
-      <w:r>
-        <w:t>has</w:t>
-      </w:r>
-      <w:proofErr w:type="spellEnd"/>
-      <w:proofErr w:type="gramEnd"/>
-      <w:r>
-        <w:t xml:space="preserve"> than b.</w:t>
+        <w:t>Determine how many more digits a has than b.</w:t>
       </w:r>
     </w:p>
     <w:p>
@@ -876,35 +661,36 @@
       <w:pPr>
         <w:ind w:start="36pt" w:firstLine="36pt"/>
       </w:pPr>
-      <w:proofErr w:type="gramStart"/>
-      <w:r>
-        <w:t>add</w:t>
-      </w:r>
-      <w:proofErr w:type="gramEnd"/>
+      <w:r>
+        <w:t xml:space="preserve">add </w:t>
+      </w:r>
+      <w:r>
+        <w:t>10</w:t>
+      </w:r>
       <w:r>
         <w:t xml:space="preserve"> </w:t>
       </w:r>
       <w:r>
-        <w:t>10</w:t>
+        <w:t xml:space="preserve">* </w:t>
+      </w:r>
+      <w:r>
+        <w:t>(difference – 1) to quotient.</w:t>
+      </w:r>
+    </w:p>
+    <w:p>
+      <w:pPr>
+        <w:ind w:start="36pt" w:firstLine="36pt"/>
+      </w:pPr>
+      <w:r>
+        <w:t xml:space="preserve">Recursively call divide, with a </w:t>
+      </w:r>
+      <w:r>
+        <w:t>new</w:t>
       </w:r>
       <w:r>
         <w:t xml:space="preserve"> </w:t>
       </w:r>
       <w:r>
-        <w:t xml:space="preserve">* </w:t>
-      </w:r>
-      <w:r>
-        <w:t>(difference – 1) to quotient.</w:t>
-      </w:r>
-    </w:p>
-    <w:p>
-      <w:pPr>
-        <w:ind w:start="36pt" w:firstLine="36pt"/>
-      </w:pPr>
-      <w:r>
-        <w:t xml:space="preserve">Recursively call divide, with a divided by </w:t>
-      </w:r>
-      <w:r>
         <w:t>b right-padded with (difference – 1) 0’s</w:t>
       </w:r>
     </w:p>
@@ -913,37 +699,25 @@
         <w:ind w:start="72pt"/>
       </w:pPr>
       <w:r>
-        <w:t xml:space="preserve">Parse the quotient and remainder from this result. Store the remainder as the new </w:t>
-      </w:r>
-      <w:proofErr w:type="spellStart"/>
-      <w:r>
-        <w:t>a</w:t>
-      </w:r>
-      <w:proofErr w:type="spellEnd"/>
-      <w:r>
-        <w:t>, and add the quotient * (10 * (difference – 1)) to the current quotient</w:t>
-      </w:r>
-      <w:r>
-        <w:t xml:space="preserve"> (using a call to multiply)</w:t>
-      </w:r>
-      <w:r>
-        <w:t>.</w:t>
-      </w:r>
-      <w:r>
-        <w:t xml:space="preserve"> If a remainder does not exist, set the new </w:t>
-      </w:r>
-      <w:proofErr w:type="spellStart"/>
-      <w:proofErr w:type="gramStart"/>
-      <w:r>
-        <w:t>a</w:t>
-      </w:r>
-      <w:proofErr w:type="spellEnd"/>
-      <w:r>
-        <w:t xml:space="preserve"> to</w:t>
-      </w:r>
-      <w:proofErr w:type="gramEnd"/>
-      <w:r>
-        <w:t xml:space="preserve"> “0”.</w:t>
+        <w:t xml:space="preserve">Parse the </w:t>
+      </w:r>
+      <w:r>
+        <w:t>sub-</w:t>
+      </w:r>
+      <w:r>
+        <w:t xml:space="preserve">quotient and remainder from this result. Store the remainder as the new a, and add the </w:t>
+      </w:r>
+      <w:r>
+        <w:t>sub-quotient right-padded with (difference – 1) 0’s</w:t>
+      </w:r>
+      <w:r>
+        <w:t xml:space="preserve"> to the current quotient</w:t>
+      </w:r>
+      <w:r>
+        <w:t xml:space="preserve">. </w:t>
+      </w:r>
+      <w:r>
+        <w:t>If a remainder does not exist, set the new a to “0”.</w:t>
       </w:r>
     </w:p>
     <w:p>
@@ -954,15 +728,7 @@
     </w:p>
     <w:p>
       <w:r>
-        <w:t xml:space="preserve">Keep subtracting b from a. </w:t>
-      </w:r>
-      <w:proofErr w:type="gramStart"/>
-      <w:r>
-        <w:t>Whenever</w:t>
-      </w:r>
-      <w:proofErr w:type="gramEnd"/>
-      <w:r>
-        <w:t xml:space="preserve"> the result is positive or 0, add 1 to the quotient. When it is negative, stop subtracting and use the last positive value of a as the remainder. When it is 0, stop subtracting and use 0 as the remainder.</w:t>
+        <w:t>Keep subtracting b from a. Whenever the result is positive or 0, add 1 to the quotient. When it is negative, stop subtracting and use the last positive value of a as the remainder. When it is 0, stop subtracting and use 0 as the remainder.</w:t>
       </w:r>
     </w:p>
     <w:p>
@@ -977,16 +743,11 @@
       <w:r>
         <w:t>, return in the format “</w:t>
       </w:r>
-      <w:proofErr w:type="spellStart"/>
       <w:r>
         <w:t>quotient</w:t>
       </w:r>
       <w:r>
-        <w:t>Rremainder</w:t>
-      </w:r>
-      <w:proofErr w:type="spellEnd"/>
-      <w:r>
-        <w:t>”</w:t>
+        <w:t>Rremainder”</w:t>
       </w:r>
     </w:p>
     <w:p>
@@ -999,7 +760,18 @@
     </w:p>
     <w:p>
       <w:r>
-        <w:t>Describe with words and diagrams how you would scale the Calculator service component when deployed to public cloud provider like Amazon’s AWS or Microsoft’s Azure.</w:t>
+        <w:t>I think it would be best to have multiple instances of CalculatorService running, and actually even better to have add, subtract, multiply, and divide as their own microservices. Based upon anticipated usage of each, and knowing that multiply/divide call other services, it could be roughly estimated how many instances of each service should be spun up on a nominal basis. Ideally if traffic spikes more instances should be automatically brought online to handle the load.</w:t>
+      </w:r>
+    </w:p>
+    <w:p>
+      <w:r>
+        <w:t>NumberS</w:t>
+      </w:r>
+      <w:r>
+        <w:t>ervice and its methods</w:t>
+      </w:r>
+      <w:r>
+        <w:t xml:space="preserve"> would likely also get split up into microservices, or as a utility class its functionality could be packaged into each of add, subtract, multiply, and divide.</w:t>
       </w:r>
     </w:p>
     <w:p/>

</xml_diff>

<commit_message>
Finished documentation and HomeController tests
</commit_message>
<xml_diff>
--- a/Design Document.docx
+++ b/Design Document.docx
@@ -33,10 +33,7 @@
         <w:t xml:space="preserve"> </w:t>
       </w:r>
       <w:r>
-        <w:t>provided</w:t>
-      </w:r>
-      <w:r>
-        <w:t xml:space="preserve"> “NumberService”, we wi</w:t>
+        <w:t>provided “NumberService”, we wi</w:t>
       </w:r>
       <w:r>
         <w:t>ll not be worried about decimal input</w:t>
@@ -69,10 +66,7 @@
         <w:t xml:space="preserve"> </w:t>
       </w:r>
       <w:r>
-        <w:t>provided</w:t>
-      </w:r>
-      <w:r>
-        <w:t xml:space="preserve"> “NumberService”, we wil</w:t>
+        <w:t>provided “NumberService”, we wil</w:t>
       </w:r>
       <w:r>
         <w:t>l not be worried about negative input</w:t>
@@ -144,7 +138,13 @@
         <w:t xml:space="preserve">Given numbers, when normalized, are not larger </w:t>
       </w:r>
       <w:r>
-        <w:t>than the MAX_INT size in length</w:t>
+        <w:t xml:space="preserve">than the MAX_INT </w:t>
+      </w:r>
+      <w:r>
+        <w:t>value</w:t>
+      </w:r>
+      <w:r>
+        <w:t xml:space="preserve"> in length</w:t>
       </w:r>
     </w:p>
     <w:p>
@@ -156,7 +156,13 @@
         </w:numPr>
       </w:pPr>
       <w:r>
-        <w:t>The expected results of operations are not larger than MAX_INT size in length.</w:t>
+        <w:t xml:space="preserve">The expected results of operations are not larger than MAX_INT </w:t>
+      </w:r>
+      <w:r>
+        <w:t>value</w:t>
+      </w:r>
+      <w:r>
+        <w:t xml:space="preserve"> in length.</w:t>
       </w:r>
     </w:p>
     <w:p>
@@ -282,9 +288,80 @@
     </w:p>
     <w:p>
       <w:pPr>
+        <w:pStyle w:val="ListParagraph"/>
+        <w:numPr>
+          <w:ilvl w:val="0"/>
+          <w:numId w:val="2"/>
+        </w:numPr>
+      </w:pPr>
+      <w:r>
+        <w:t>Each loop iteration of M</w:t>
+      </w:r>
+      <w:r>
+        <w:t>ultiply could be its own thread, which may help practical runtime.</w:t>
+      </w:r>
+    </w:p>
+    <w:p>
+      <w:pPr>
         <w:pStyle w:val="Heading3"/>
       </w:pPr>
       <w:r>
+        <w:t>Potential Additional Functionality</w:t>
+      </w:r>
+    </w:p>
+    <w:p>
+      <w:pPr>
+        <w:pStyle w:val="ListParagraph"/>
+        <w:numPr>
+          <w:ilvl w:val="0"/>
+          <w:numId w:val="2"/>
+        </w:numPr>
+      </w:pPr>
+      <w:r>
+        <w:t>NumberService#normalize could also call #removeLeftPad for further normalization/sanitizing of input</w:t>
+      </w:r>
+    </w:p>
+    <w:p>
+      <w:pPr>
+        <w:pStyle w:val="ListParagraph"/>
+        <w:numPr>
+          <w:ilvl w:val="0"/>
+          <w:numId w:val="2"/>
+        </w:numPr>
+      </w:pPr>
+      <w:r>
+        <w:t>Handling of negative inputs, in all operations</w:t>
+      </w:r>
+    </w:p>
+    <w:p>
+      <w:pPr>
+        <w:pStyle w:val="ListParagraph"/>
+        <w:numPr>
+          <w:ilvl w:val="0"/>
+          <w:numId w:val="2"/>
+        </w:numPr>
+      </w:pPr>
+      <w:r>
+        <w:t>Division to create decimal answers out to some precision level</w:t>
+      </w:r>
+    </w:p>
+    <w:p>
+      <w:pPr>
+        <w:pStyle w:val="ListParagraph"/>
+        <w:numPr>
+          <w:ilvl w:val="0"/>
+          <w:numId w:val="2"/>
+        </w:numPr>
+      </w:pPr>
+      <w:r>
+        <w:t>Handling of decimal inputs, in all operations</w:t>
+      </w:r>
+    </w:p>
+    <w:p>
+      <w:pPr>
+        <w:pStyle w:val="Heading3"/>
+      </w:pPr>
+      <w:r>
         <w:t>Add</w:t>
       </w:r>
     </w:p>
@@ -315,6 +392,7 @@
     </w:p>
     <w:p>
       <w:r>
+        <w:lastRenderedPageBreak/>
         <w:t>If both Strings are exhausted, a</w:t>
       </w:r>
       <w:r>
@@ -361,13 +439,18 @@
     </w:p>
     <w:p>
       <w:r>
-        <w:lastRenderedPageBreak/>
         <w:t>We start from the right-most digits of both numbers.</w:t>
       </w:r>
     </w:p>
     <w:p>
       <w:r>
-        <w:t>Determine the “true” a and b, where a &gt; b. This logic must examine potentially the entirety of a and b, but the alternative is potentially equally expensive logic for running into special logic for fixing a – b where b &gt; a (another call to subtract).</w:t>
+        <w:t>Determine the “true” a and b, where a &gt; b. This logic must examine potentially the entirety of a and b, but the alternative is potentially equally expensive logic for running into special logic for fixing a – b where b &gt; a (another call to subtract</w:t>
+      </w:r>
+      <w:r>
+        <w:t xml:space="preserve"> near completion of original operation</w:t>
+      </w:r>
+      <w:r>
+        <w:t>).</w:t>
       </w:r>
     </w:p>
     <w:p>
@@ -570,6 +653,7 @@
     </w:p>
     <w:p>
       <w:r>
+        <w:lastRenderedPageBreak/>
         <w:tab/>
         <w:t>Prepend the remainder of a.</w:t>
       </w:r>
@@ -599,7 +683,6 @@
     </w:p>
     <w:p>
       <w:r>
-        <w:lastRenderedPageBreak/>
         <w:t>If a is 1, return b. If b is 1, return a.</w:t>
       </w:r>
     </w:p>
@@ -760,7 +843,17 @@
     </w:p>
     <w:p>
       <w:r>
-        <w:t>I think it would be best to have multiple instances of CalculatorService running, and actually even better to have add, subtract, multiply, and divide as their own microservices. Based upon anticipated usage of each, and knowing that multiply/divide call other services, it could be roughly estimated how many instances of each service should be spun up on a nominal basis. Ideally if traffic spikes more instances should be automatically brought online to handle the load.</w:t>
+        <w:t xml:space="preserve">I think it would be best to have multiple instances of CalculatorService running, and actually </w:t>
+      </w:r>
+      <w:r>
+        <w:t xml:space="preserve">potentially </w:t>
+      </w:r>
+      <w:r>
+        <w:t xml:space="preserve">even better to have add, subtract, multiply, and divide as their own microservices. Based upon </w:t>
+      </w:r>
+      <w:r>
+        <w:lastRenderedPageBreak/>
+        <w:t>anticipated usage of each, and knowing that multiply/divide call other services, it could be roughly estimated how many instances of each service should be spun up on a nominal basis. Ideally if traffic spikes more instances should be automatically brought online to handle the load.</w:t>
       </w:r>
     </w:p>
     <w:p>
@@ -773,9 +866,93 @@
       <w:r>
         <w:t xml:space="preserve"> would likely also get split up into microservices, or as a utility class its functionality could be packaged into each of add, subtract, multiply, and divide.</w:t>
       </w:r>
-    </w:p>
-    <w:p/>
-    <w:p/>
+      <w:r>
+        <w:t xml:space="preserve"> Multiply depends on Add, and Divid</w:t>
+      </w:r>
+      <w:r>
+        <w:t>e depends on Add and Subtract. T</w:t>
+      </w:r>
+      <w:r>
+        <w:t>hese dependencies could be packaged in to Multiply/Divide</w:t>
+      </w:r>
+      <w:r>
+        <w:t>. Such packaging</w:t>
+      </w:r>
+      <w:r>
+        <w:t xml:space="preserve"> make</w:t>
+      </w:r>
+      <w:r>
+        <w:t>s</w:t>
+      </w:r>
+      <w:r>
+        <w:t xml:space="preserve"> heavier services rather than completely microservice architecture, which would mean less messaging overhead but potentially inconsistent implementations</w:t>
+      </w:r>
+      <w:r>
+        <w:t xml:space="preserve"> of Add/Subtract comparing their own services vs Multiply’s version of the service vs Divide’s version of the services</w:t>
+      </w:r>
+      <w:r>
+        <w:t>.</w:t>
+      </w:r>
+      <w:r>
+        <w:t xml:space="preserve"> The same could be said of NumberService utilities</w:t>
+      </w:r>
+      <w:r>
+        <w:t>, though that seems to be a much more easily argued candidate for packaging within services rather than separating as its own set of services due to runtime being so low and anticipated infrequency of changes compared to the main features</w:t>
+      </w:r>
+      <w:r>
+        <w:t>.</w:t>
+      </w:r>
+    </w:p>
+    <w:p>
+      <w:r>
+        <w:t>Some operations could be mu</w:t>
+      </w:r>
+      <w:r>
+        <w:t>ltithreaded. For instance, each loop iteration in</w:t>
+      </w:r>
+      <w:r>
+        <w:t xml:space="preserve"> the multiply method could be its own thread, and as threads complete they add their results to the current tally (with appropriate synchronization/locking).</w:t>
+      </w:r>
+    </w:p>
+    <w:p>
+      <w:r>
+        <w:drawing>
+          <wp:inline distT="0" distB="0" distL="0" distR="0" wp14:anchorId="0120C34E" wp14:editId="3E7182F2">
+            <wp:extent cx="5943600" cy="3665855"/>
+            <wp:effectExtent l="0" t="0" r="0" b="0"/>
+            <wp:docPr id="1" name="Picture 1"/>
+            <wp:cNvGraphicFramePr>
+              <a:graphicFrameLocks xmlns:a="http://purl.oclc.org/ooxml/drawingml/main" noChangeAspect="1"/>
+            </wp:cNvGraphicFramePr>
+            <a:graphic xmlns:a="http://purl.oclc.org/ooxml/drawingml/main">
+              <a:graphicData uri="http://purl.oclc.org/ooxml/drawingml/picture">
+                <pic:pic xmlns:pic="http://purl.oclc.org/ooxml/drawingml/picture">
+                  <pic:nvPicPr>
+                    <pic:cNvPr id="1" name=""/>
+                    <pic:cNvPicPr/>
+                  </pic:nvPicPr>
+                  <pic:blipFill>
+                    <a:blip r:embed="rId5"/>
+                    <a:stretch>
+                      <a:fillRect/>
+                    </a:stretch>
+                  </pic:blipFill>
+                  <pic:spPr>
+                    <a:xfrm>
+                      <a:off x="0" y="0"/>
+                      <a:ext cx="5943600" cy="3665855"/>
+                    </a:xfrm>
+                    <a:prstGeom prst="rect">
+                      <a:avLst/>
+                    </a:prstGeom>
+                  </pic:spPr>
+                </pic:pic>
+              </a:graphicData>
+            </a:graphic>
+          </wp:inline>
+        </w:drawing>
+      </w:r>
+    </w:p>
     <w:sectPr>
       <w:pgSz w:w="612pt" w:h="792pt"/>
       <w:pgMar w:top="72pt" w:right="72pt" w:bottom="72pt" w:left="72pt" w:header="36pt" w:footer="36pt" w:gutter="0pt"/>
@@ -904,7 +1081,7 @@
   <w:abstractNum w:abstractNumId="1" w15:restartNumberingAfterBreak="0">
     <w:nsid w:val="6E686842"/>
     <w:multiLevelType w:val="hybridMultilevel"/>
-    <w:tmpl w:val="D78E0CD8"/>
+    <w:tmpl w:val="2BC46A56"/>
     <w:lvl w:ilvl="0" w:tplc="04090001">
       <w:start w:val="1"/>
       <w:numFmt w:val="bullet"/>

</xml_diff>